<commit_message>
added another MC question
</commit_message>
<xml_diff>
--- a/template.docx
+++ b/template.docx
@@ -8,13 +8,13 @@
         <w:br/>
         <w:t/>
         <w:br/>
-        <w:t>public static void f(int x, int y) {</w:t>
-        <w:br/>
-        <w:t xml:space="preserve">    System.out.print("f" + x + "-" + y);</w:t>
-        <w:br/>
-        <w:t xml:space="preserve">    b(x * 2, y * 2);</w:t>
-        <w:br/>
-        <w:t xml:space="preserve">    System.out.print("f" + x + "-" + y);</w:t>
+        <w:t>public static void a(int x, int y) {</w:t>
+        <w:br/>
+        <w:t xml:space="preserve">    System.out.print("a" + x + "-" + y);</w:t>
+        <w:br/>
+        <w:t xml:space="preserve">    b(x * 3, y * 3);</w:t>
+        <w:br/>
+        <w:t xml:space="preserve">    System.out.print("a" + x + "-" + y);</w:t>
         <w:br/>
         <w:t>}</w:t>
         <w:br/>
@@ -36,48 +36,115 @@
         <w:br/>
         <w:t/>
         <w:br/>
-        <w:t>f(3, 4);</w:t>
+        <w:t>a(3, 2);</w:t>
         <w:br/>
         <w:t/>
         <w:br/>
         <w:t>Note that if there is no output, please choose "nothing"</w:t>
         <w:br/>
         <w:cr/>
-        <w:t>f3-4b6-8b48-8f3-4: 100%</w:t>
-        <w:cr/>
-        <w:t>f3-4b3-4b6-4f3-4: 50%</w:t>
-        <w:cr/>
-        <w:t>f3-4f6-8b6-8b48-8: 25%</w:t>
-        <w:cr/>
-        <w:t>f3-4b6-8b48-8f48-4: 37.5%</w:t>
-        <w:cr/>
-        <w:t>f3-4b6-8b48-8f48-8: 37.5%</w:t>
-        <w:cr/>
-        <w:t>f3-4b6-8b48-8: 37.5%</w:t>
-        <w:cr/>
-        <w:t>f3-4f8-7f14-8f48: 5%</w:t>
-        <w:cr/>
-        <w:t>f3-4b3-4: 5%</w:t>
-        <w:cr/>
-        <w:t>f3-4: 5%</w:t>
-        <w:cr/>
-        <w:t>f6-4: 0%</w:t>
-        <w:cr/>
-        <w:t>f6-8: 0%</w:t>
-        <w:cr/>
-        <w:t>b48-12: 15%</w:t>
-        <w:cr/>
-        <w:t>b3-4: 0%</w:t>
-        <w:cr/>
-        <w:t>b6-b8: 0%</w:t>
-        <w:cr/>
-        <w:t>f+3-4: 0%</w:t>
+        <w:t>a3-2b9-6b54-6a3-2: 100%</w:t>
+        <w:cr/>
+        <w:t>a3-2b3-2b9-2a3-2: 50%</w:t>
+        <w:cr/>
+        <w:t>a3-2a9-6b9-6b54-6: 25%</w:t>
+        <w:cr/>
+        <w:t>a3-2b9-6b54-6a54-2: 37.5%</w:t>
+        <w:cr/>
+        <w:t>a3-2b9-6b54-6a54-6: 37.5%</w:t>
+        <w:cr/>
+        <w:t>a3-2b9-6b54-6: 37.5%</w:t>
+        <w:cr/>
+        <w:t>a3-2a6-5a15-6a54: 5%</w:t>
+        <w:cr/>
+        <w:t>a3-2b3-2: 5%</w:t>
+        <w:cr/>
+        <w:t>a3-2: 5%</w:t>
+        <w:cr/>
+        <w:t>a9-2: 0%</w:t>
+        <w:cr/>
+        <w:t>a9-6: 0%</w:t>
+        <w:cr/>
+        <w:t>b54-27: 15%</w:t>
+        <w:cr/>
+        <w:t>b3-2: 0%</w:t>
+        <w:cr/>
+        <w:t>b9-b6: 0%</w:t>
+        <w:cr/>
+        <w:t>a+3-2: 0%</w:t>
         <w:cr/>
         <w:t>nothing: 0%</w:t>
         <w:cr/>
         <w:br/>
         <w:br/>
-        <w:t>5. Read the method definition below:</w:t>
+        <w:t>5. Specify the output of the following code segment.</w:t>
+        <w:br/>
+        <w:t/>
+        <w:br/>
+        <w:t>int[] numbers = {5, 6, 7, 8, 9};</w:t>
+        <w:br/>
+        <w:t>for (int i = 0; i &lt; numbers.length; i++) {</w:t>
+        <w:br/>
+        <w:t xml:space="preserve">    if (i == 2) {</w:t>
+        <w:br/>
+        <w:t xml:space="preserve">        System.out.print(numbers[i]);</w:t>
+        <w:br/>
+        <w:t xml:space="preserve">    } else if (i == 3) {</w:t>
+        <w:br/>
+        <w:t xml:space="preserve">        System.out.print(numbers[i - 3]);</w:t>
+        <w:br/>
+        <w:t xml:space="preserve">        System.out.print(numbers[i - 1]);</w:t>
+        <w:br/>
+        <w:t xml:space="preserve">        System.out.print(numbers[i]);</w:t>
+        <w:br/>
+        <w:t xml:space="preserve">    } else if (i == 3) {</w:t>
+        <w:br/>
+        <w:t xml:space="preserve">        System.out.print(numbers[i - 4]);</w:t>
+        <w:br/>
+        <w:t xml:space="preserve">        System.out.print(numbers[i - 2]);</w:t>
+        <w:br/>
+        <w:t xml:space="preserve">        System.out.print(numbers[i]);</w:t>
+        <w:br/>
+        <w:t xml:space="preserve">    }</w:t>
+        <w:br/>
+        <w:t>}</w:t>
+        <w:br/>
+        <w:t/>
+        <w:br/>
+        <w:t>Note that if there is no output, please choose "nothing"</w:t>
+        <w:br/>
+        <w:cr/>
+        <w:t>7578579: 100%</w:t>
+        <w:cr/>
+        <w:t>75789: 50%</w:t>
+        <w:cr/>
+        <w:t>55759: 0%</w:t>
+        <w:cr/>
+        <w:t>578: 25%</w:t>
+        <w:cr/>
+        <w:t>2023024: 50%</w:t>
+        <w:cr/>
+        <w:t>56789467579: 15%</w:t>
+        <w:cr/>
+        <w:t>788789989: 0%</w:t>
+        <w:cr/>
+        <w:t>023: 0%</w:t>
+        <w:cr/>
+        <w:t>024: 5%</w:t>
+        <w:cr/>
+        <w:t>576: 0%</w:t>
+        <w:cr/>
+        <w:t>2: 0%</w:t>
+        <w:cr/>
+        <w:t>5: 0%</w:t>
+        <w:cr/>
+        <w:t>7: 0%</w:t>
+        <w:cr/>
+        <w:t>nothing: 0%</w:t>
+        <w:cr/>
+        <w:br/>
+        <w:br/>
+        <w:t>1. Read the method definition below:</w:t>
         <w:br/>
         <w:t/>
         <w:br/>
@@ -137,7 +204,7 @@
         <w:br/>
         <w:t xml:space="preserve">    Container red = new Container();</w:t>
         <w:br/>
-        <w:t xml:space="preserve">    Container green = new Container(9, 2);</w:t>
+        <w:t xml:space="preserve">    Container green = new Container(8, 7);</w:t>
         <w:br/>
         <w:t xml:space="preserve">    System.out.print(red + "$");</w:t>
         <w:br/>
@@ -150,29 +217,29 @@
         <w:t>Note that if there is no output, please choose "nothing"</w:t>
         <w:br/>
         <w:cr/>
-        <w:t>ab0-0$9-2: 100%</w:t>
-        <w:cr/>
-        <w:t>0-0$9-2: 80%</w:t>
-        <w:cr/>
-        <w:t>b0-0$9-2: 90%</w:t>
-        <w:cr/>
-        <w:t>a0-0$b9-2: 50%</w:t>
-        <w:cr/>
-        <w:t>a$0-0b9-2: 50%</w:t>
-        <w:cr/>
-        <w:t>ab9-2: 50%</w:t>
-        <w:cr/>
-        <w:t>a$9-2: 25%</w:t>
+        <w:t>ab0-0$8-7: 100%</w:t>
+        <w:cr/>
+        <w:t>0-0$8-7: 80%</w:t>
+        <w:cr/>
+        <w:t>b0-0$8-7: 90%</w:t>
+        <w:cr/>
+        <w:t>a0-0$b8-7: 50%</w:t>
+        <w:cr/>
+        <w:t>a$0-0b8-7: 50%</w:t>
+        <w:cr/>
+        <w:t>ab8-7: 50%</w:t>
+        <w:cr/>
+        <w:t>a$8-7: 25%</w:t>
         <w:cr/>
         <w:t>ab0$green: 20%</w:t>
         <w:cr/>
-        <w:t>9-2: 25%</w:t>
+        <w:t>8-7: 25%</w:t>
         <w:cr/>
         <w:t>aba$b: 20%</w:t>
         <w:cr/>
         <w:t>a$b: 0%</w:t>
         <w:cr/>
-        <w:t>9$2: 0%</w:t>
+        <w:t>8$7: 0%</w:t>
         <w:cr/>
         <w:t>red$green: 0%</w:t>
         <w:cr/>
@@ -182,7 +249,7 @@
         <w:cr/>
         <w:t>green: 0%</w:t>
         <w:cr/>
-        <w:t>Container()$ Container(9, 2): 0%</w:t>
+        <w:t>Container()$ Container(8, 7): 0%</w:t>
         <w:cr/>
         <w:t>nothing: 0%</w:t>
         <w:cr/>
@@ -240,13 +307,13 @@
         <w:br/>
         <w:t/>
         <w:br/>
-        <w:t>Pantry food = new Pantry(8, 7);</w:t>
+        <w:t>Pantry food = new Pantry(5, 2);</w:t>
         <w:br/>
         <w:t>int x = food.get();</w:t>
         <w:br/>
         <w:t>System.out.print(x + "-");</w:t>
         <w:br/>
-        <w:t>int y = Pantry.calc(10);</w:t>
+        <w:t>int y = Pantry.calc(12);</w:t>
         <w:br/>
         <w:t>System.out.print(y);</w:t>
         <w:br/>
@@ -255,33 +322,33 @@
         <w:t>Note that if there is no output, please choose "nothing"</w:t>
         <w:br/>
         <w:cr/>
-        <w:t>15-20: 100%</w:t>
-        <w:cr/>
-        <w:t>15-16: 50%</w:t>
-        <w:cr/>
-        <w:t>15-80: 50%</w:t>
-        <w:cr/>
-        <w:t>15 8-70: 0%</w:t>
-        <w:cr/>
-        <w:t>15-10: 50%</w:t>
-        <w:cr/>
-        <w:t>17-20: 80%</w:t>
-        <w:cr/>
-        <w:t>87-20: 80%</w:t>
-        <w:cr/>
-        <w:t>1-20: 50%</w:t>
-        <w:cr/>
-        <w:t>8-20: 50%</w:t>
-        <w:cr/>
-        <w:t>80-70: 0%</w:t>
-        <w:cr/>
-        <w:t>30: 0%</w:t>
-        <w:cr/>
-        <w:t>16: 0%</w:t>
-        <w:cr/>
-        <w:t>8: 0%</w:t>
-        <w:cr/>
-        <w:t>8-7: 0%</w:t>
+        <w:t>7-24: 100%</w:t>
+        <w:cr/>
+        <w:t>7-10: 50%</w:t>
+        <w:cr/>
+        <w:t>7-60: 50%</w:t>
+        <w:cr/>
+        <w:t>7 5-24: 0%</w:t>
+        <w:cr/>
+        <w:t>7-12: 50%</w:t>
+        <w:cr/>
+        <w:t>9-24: 80%</w:t>
+        <w:cr/>
+        <w:t>52-24: 80%</w:t>
+        <w:cr/>
+        <w:t>1-24: 50%</w:t>
+        <w:cr/>
+        <w:t>5-24: 50%</w:t>
+        <w:cr/>
+        <w:t>60-24: 0%</w:t>
+        <w:cr/>
+        <w:t>14: 0%</w:t>
+        <w:cr/>
+        <w:t>10: 0%</w:t>
+        <w:cr/>
+        <w:t>5: 0%</w:t>
+        <w:cr/>
+        <w:t>5-2: 0%</w:t>
         <w:cr/>
         <w:t>6-4: 0%</w:t>
         <w:cr/>

</xml_diff>